<commit_message>
add some configure instructions
</commit_message>
<xml_diff>
--- a/使用说明.docx
+++ b/使用说明.docx
@@ -167,6 +167,22 @@
         <w:ind w:firstLineChars="0"/>
       </w:pPr>
       <w:r>
+        <w:t>安装</w:t>
+      </w:r>
+      <w:r>
+        <w:t>Firefox</w:t>
+      </w:r>
+    </w:p>
+    <w:p>
+      <w:pPr>
+        <w:pStyle w:val="ListParagraph"/>
+        <w:numPr>
+          <w:ilvl w:val="0"/>
+          <w:numId w:val="1"/>
+        </w:numPr>
+        <w:ind w:firstLineChars="0"/>
+      </w:pPr>
+      <w:r>
         <w:t>下载</w:t>
       </w:r>
       <w:hyperlink r:id="rId6" w:history="1">
@@ -258,9 +274,6 @@
     <w:p>
       <w:pPr>
         <w:ind w:firstLine="440"/>
-        <w:rPr>
-          <w:rFonts w:hint="eastAsia"/>
-        </w:rPr>
       </w:pPr>
       <w:r>
         <w:tab/>
@@ -281,39 +294,165 @@
         </w:rPr>
         <w:t>ip:port</w:t>
       </w:r>
+    </w:p>
+    <w:p>
+      <w:pPr>
+        <w:ind w:firstLineChars="327" w:firstLine="719"/>
+      </w:pPr>
+      <w:r>
+        <w:t>pageLoadtimeout</w:t>
+      </w:r>
+      <w:r>
+        <w:t xml:space="preserve">: </w:t>
+      </w:r>
+      <w:r>
+        <w:rPr>
+          <w:rFonts w:hint="eastAsia"/>
+        </w:rPr>
+        <w:t>页面</w:t>
+      </w:r>
+      <w:r>
+        <w:rPr>
+          <w:rFonts w:hint="eastAsia"/>
+        </w:rPr>
+        <w:t>的</w:t>
+      </w:r>
+      <w:r>
+        <w:rPr>
+          <w:rFonts w:hint="eastAsia"/>
+        </w:rPr>
+        <w:t>加载超时设置</w:t>
+      </w:r>
+    </w:p>
+    <w:p>
+      <w:pPr>
+        <w:ind w:firstLineChars="327" w:firstLine="719"/>
+      </w:pPr>
+      <w:r>
+        <w:t>elementLoadTimeout</w:t>
+      </w:r>
+      <w:r>
+        <w:t xml:space="preserve">: </w:t>
+      </w:r>
+      <w:r>
+        <w:t>页面上使用</w:t>
+      </w:r>
+      <w:r>
+        <w:t>ajax</w:t>
+      </w:r>
+      <w:r>
+        <w:t>加载的元素的超时设置</w:t>
+      </w:r>
+    </w:p>
+    <w:p>
+      <w:pPr>
+        <w:ind w:firstLineChars="327" w:firstLine="719"/>
+      </w:pPr>
+      <w:r>
+        <w:t>search</w:t>
+      </w:r>
+      <w:r>
+        <w:t>Interval</w:t>
+      </w:r>
+      <w:r>
+        <w:t xml:space="preserve">: </w:t>
+      </w:r>
+      <w:r>
+        <w:t>两次搜索之间的时间间隔，防止搜索过于频繁</w:t>
+      </w:r>
+    </w:p>
+    <w:p>
+      <w:pPr>
+        <w:ind w:firstLineChars="327" w:firstLine="719"/>
+        <w:rPr>
+          <w:rFonts w:hint="eastAsia"/>
+        </w:rPr>
+      </w:pPr>
+      <w:r>
+        <w:t>scrollInterval</w:t>
+      </w:r>
+      <w:r>
+        <w:t xml:space="preserve">: </w:t>
+      </w:r>
+      <w:r>
+        <w:t>操纵浏览器滚动条滚动到搜索结果最下方的时间</w:t>
+      </w:r>
+      <w:r>
+        <w:t>间隔</w:t>
+      </w:r>
+    </w:p>
+    <w:p>
+      <w:pPr>
+        <w:ind w:firstLineChars="327" w:firstLine="719"/>
+        <w:rPr>
+          <w:rFonts w:hint="eastAsia"/>
+        </w:rPr>
+      </w:pPr>
+      <w:r>
+        <w:rPr>
+          <w:rFonts w:hint="eastAsia"/>
+        </w:rPr>
+        <w:t xml:space="preserve">scrollTimeout: </w:t>
+      </w:r>
+      <w:r>
+        <w:rPr>
+          <w:rFonts w:hint="eastAsia"/>
+        </w:rPr>
+        <w:t>滚动到搜索结果最下方后，该时间范围内检测新的搜索结果</w:t>
+      </w:r>
+    </w:p>
+    <w:p>
+      <w:pPr>
+        <w:ind w:firstLine="440"/>
+      </w:pPr>
+      <w:r>
+        <w:t>links.txt:</w:t>
+      </w:r>
+    </w:p>
+    <w:p>
+      <w:pPr>
+        <w:ind w:firstLine="440"/>
+      </w:pPr>
+      <w:r>
+        <w:tab/>
+      </w:r>
+      <w:r>
+        <w:t>每行一个</w:t>
+      </w:r>
+      <w:r>
+        <w:rPr>
+          <w:rFonts w:hint="eastAsia"/>
+        </w:rPr>
+        <w:t>Pinterest</w:t>
+      </w:r>
+      <w:r>
+        <w:rPr>
+          <w:rFonts w:hint="eastAsia"/>
+        </w:rPr>
+        <w:t>图片的链接</w:t>
+      </w:r>
+      <w:r>
+        <w:rPr>
+          <w:rFonts w:hint="eastAsia"/>
+        </w:rPr>
+        <w:t>，例如：</w:t>
+      </w:r>
+    </w:p>
+    <w:p>
+      <w:pPr>
+        <w:ind w:firstLine="440"/>
+        <w:rPr>
+          <w:rFonts w:hint="eastAsia"/>
+        </w:rPr>
+      </w:pPr>
+      <w:r>
+        <w:tab/>
+      </w:r>
+      <w:r>
+        <w:t>https://www.pinterest.com/pin/172684966938649859/</w:t>
+      </w:r>
       <w:bookmarkStart w:id="0" w:name="_GoBack"/>
       <w:bookmarkEnd w:id="0"/>
-    </w:p>
-    <w:p>
-      <w:pPr>
-        <w:ind w:firstLine="440"/>
-      </w:pPr>
-      <w:r>
-        <w:t>links.txt:</w:t>
-      </w:r>
-    </w:p>
-    <w:p>
-      <w:pPr>
-        <w:ind w:firstLine="440"/>
-      </w:pPr>
-      <w:r>
-        <w:tab/>
-      </w:r>
-      <w:r>
-        <w:t>每行一个</w:t>
-      </w:r>
-      <w:r>
-        <w:rPr>
-          <w:rFonts w:hint="eastAsia"/>
-        </w:rPr>
-        <w:t>Pinterest</w:t>
-      </w:r>
-      <w:r>
-        <w:rPr>
-          <w:rFonts w:hint="eastAsia"/>
-        </w:rPr>
-        <w:t>图片的链接</w:t>
-      </w:r>
     </w:p>
     <w:p>
       <w:pPr>
@@ -460,6 +599,7 @@
         <w:ind w:firstLineChars="0" w:firstLine="0"/>
       </w:pPr>
       <w:r>
+        <w:lastRenderedPageBreak/>
         <w:t>注意事项</w:t>
       </w:r>
     </w:p>
@@ -477,6 +617,82 @@
       </w:pPr>
       <w:r>
         <w:t>建议在网速较快的环境下运行</w:t>
+      </w:r>
+    </w:p>
+    <w:p>
+      <w:pPr>
+        <w:ind w:firstLine="440"/>
+      </w:pPr>
+      <w:r>
+        <w:t>异常退出的可能原因：</w:t>
+      </w:r>
+    </w:p>
+    <w:p>
+      <w:pPr>
+        <w:pStyle w:val="ListParagraph"/>
+        <w:numPr>
+          <w:ilvl w:val="0"/>
+          <w:numId w:val="2"/>
+        </w:numPr>
+        <w:ind w:firstLineChars="0"/>
+      </w:pPr>
+      <w:r>
+        <w:t>主页加载超时，登录失败</w:t>
+      </w:r>
+    </w:p>
+    <w:p>
+      <w:pPr>
+        <w:pStyle w:val="ListParagraph"/>
+        <w:numPr>
+          <w:ilvl w:val="0"/>
+          <w:numId w:val="2"/>
+        </w:numPr>
+        <w:ind w:firstLineChars="0"/>
+      </w:pPr>
+      <w:r>
+        <w:t>搜索结果加载超时</w:t>
+      </w:r>
+    </w:p>
+    <w:p>
+      <w:pPr>
+        <w:pStyle w:val="ListParagraph"/>
+        <w:numPr>
+          <w:ilvl w:val="0"/>
+          <w:numId w:val="2"/>
+        </w:numPr>
+        <w:ind w:firstLineChars="0"/>
+      </w:pPr>
+      <w:r>
+        <w:t>无法在搜索结果中获取被搜索图片</w:t>
+      </w:r>
+    </w:p>
+    <w:p>
+      <w:pPr>
+        <w:pStyle w:val="ListParagraph"/>
+        <w:numPr>
+          <w:ilvl w:val="0"/>
+          <w:numId w:val="2"/>
+        </w:numPr>
+        <w:ind w:firstLineChars="0"/>
+      </w:pPr>
+      <w:r>
+        <w:t>无法在搜索结果中获取标签</w:t>
+      </w:r>
+    </w:p>
+    <w:p>
+      <w:pPr>
+        <w:pStyle w:val="ListParagraph"/>
+        <w:numPr>
+          <w:ilvl w:val="0"/>
+          <w:numId w:val="2"/>
+        </w:numPr>
+        <w:ind w:firstLineChars="0"/>
+        <w:rPr>
+          <w:rFonts w:hint="eastAsia"/>
+        </w:rPr>
+      </w:pPr>
+      <w:r>
+        <w:t>无法在搜索结果中获取搜索结果列表</w:t>
       </w:r>
     </w:p>
     <w:sectPr>
@@ -492,6 +708,95 @@
 <file path=word/numbering.xml><?xml version="1.0" encoding="utf-8"?>
 <w:numbering xmlns:wpc="http://schemas.microsoft.com/office/word/2010/wordprocessingCanvas" xmlns:mc="http://schemas.openxmlformats.org/markup-compatibility/2006" xmlns:o="urn:schemas-microsoft-com:office:office" xmlns:r="http://schemas.openxmlformats.org/officeDocument/2006/relationships" xmlns:m="http://schemas.openxmlformats.org/officeDocument/2006/math" xmlns:v="urn:schemas-microsoft-com:vml" xmlns:wp14="http://schemas.microsoft.com/office/word/2010/wordprocessingDrawing" xmlns:wp="http://schemas.openxmlformats.org/drawingml/2006/wordprocessingDrawing" xmlns:w10="urn:schemas-microsoft-com:office:word" xmlns:w="http://schemas.openxmlformats.org/wordprocessingml/2006/main" xmlns:w14="http://schemas.microsoft.com/office/word/2010/wordml" xmlns:w15="http://schemas.microsoft.com/office/word/2012/wordml" xmlns:wpg="http://schemas.microsoft.com/office/word/2010/wordprocessingGroup" xmlns:wpi="http://schemas.microsoft.com/office/word/2010/wordprocessingInk" xmlns:wne="http://schemas.microsoft.com/office/word/2006/wordml" xmlns:wps="http://schemas.microsoft.com/office/word/2010/wordprocessingShape" mc:Ignorable="w14 w15 wp14">
   <w:abstractNum w:abstractNumId="0" w15:restartNumberingAfterBreak="0">
+    <w:nsid w:val="2B1E601A"/>
+    <w:multiLevelType w:val="hybridMultilevel"/>
+    <w:tmpl w:val="49360586"/>
+    <w:lvl w:ilvl="0" w:tplc="30B4E3B6">
+      <w:start w:val="1"/>
+      <w:numFmt w:val="decimal"/>
+      <w:lvlText w:val="%1."/>
+      <w:lvlJc w:val="left"/>
+      <w:pPr>
+        <w:ind w:left="1083" w:hanging="360"/>
+      </w:pPr>
+      <w:rPr>
+        <w:rFonts w:hint="default"/>
+      </w:rPr>
+    </w:lvl>
+    <w:lvl w:ilvl="1" w:tplc="04090019" w:tentative="1">
+      <w:start w:val="1"/>
+      <w:numFmt w:val="lowerLetter"/>
+      <w:lvlText w:val="%2."/>
+      <w:lvlJc w:val="left"/>
+      <w:pPr>
+        <w:ind w:left="1803" w:hanging="360"/>
+      </w:pPr>
+    </w:lvl>
+    <w:lvl w:ilvl="2" w:tplc="0409001B" w:tentative="1">
+      <w:start w:val="1"/>
+      <w:numFmt w:val="lowerRoman"/>
+      <w:lvlText w:val="%3."/>
+      <w:lvlJc w:val="right"/>
+      <w:pPr>
+        <w:ind w:left="2523" w:hanging="180"/>
+      </w:pPr>
+    </w:lvl>
+    <w:lvl w:ilvl="3" w:tplc="0409000F" w:tentative="1">
+      <w:start w:val="1"/>
+      <w:numFmt w:val="decimal"/>
+      <w:lvlText w:val="%4."/>
+      <w:lvlJc w:val="left"/>
+      <w:pPr>
+        <w:ind w:left="3243" w:hanging="360"/>
+      </w:pPr>
+    </w:lvl>
+    <w:lvl w:ilvl="4" w:tplc="04090019" w:tentative="1">
+      <w:start w:val="1"/>
+      <w:numFmt w:val="lowerLetter"/>
+      <w:lvlText w:val="%5."/>
+      <w:lvlJc w:val="left"/>
+      <w:pPr>
+        <w:ind w:left="3963" w:hanging="360"/>
+      </w:pPr>
+    </w:lvl>
+    <w:lvl w:ilvl="5" w:tplc="0409001B" w:tentative="1">
+      <w:start w:val="1"/>
+      <w:numFmt w:val="lowerRoman"/>
+      <w:lvlText w:val="%6."/>
+      <w:lvlJc w:val="right"/>
+      <w:pPr>
+        <w:ind w:left="4683" w:hanging="180"/>
+      </w:pPr>
+    </w:lvl>
+    <w:lvl w:ilvl="6" w:tplc="0409000F" w:tentative="1">
+      <w:start w:val="1"/>
+      <w:numFmt w:val="decimal"/>
+      <w:lvlText w:val="%7."/>
+      <w:lvlJc w:val="left"/>
+      <w:pPr>
+        <w:ind w:left="5403" w:hanging="360"/>
+      </w:pPr>
+    </w:lvl>
+    <w:lvl w:ilvl="7" w:tplc="04090019" w:tentative="1">
+      <w:start w:val="1"/>
+      <w:numFmt w:val="lowerLetter"/>
+      <w:lvlText w:val="%8."/>
+      <w:lvlJc w:val="left"/>
+      <w:pPr>
+        <w:ind w:left="6123" w:hanging="360"/>
+      </w:pPr>
+    </w:lvl>
+    <w:lvl w:ilvl="8" w:tplc="0409001B" w:tentative="1">
+      <w:start w:val="1"/>
+      <w:numFmt w:val="lowerRoman"/>
+      <w:lvlText w:val="%9."/>
+      <w:lvlJc w:val="right"/>
+      <w:pPr>
+        <w:ind w:left="6843" w:hanging="180"/>
+      </w:pPr>
+    </w:lvl>
+  </w:abstractNum>
+  <w:abstractNum w:abstractNumId="1" w15:restartNumberingAfterBreak="0">
     <w:nsid w:val="2D7A53AE"/>
     <w:multiLevelType w:val="hybridMultilevel"/>
     <w:tmpl w:val="94642AB2"/>
@@ -581,6 +886,9 @@
     </w:lvl>
   </w:abstractNum>
   <w:num w:numId="1">
+    <w:abstractNumId w:val="1"/>
+  </w:num>
+  <w:num w:numId="2">
     <w:abstractNumId w:val="0"/>
   </w:num>
 </w:numbering>

</xml_diff>